<commit_message>
Add action plan to comments, run workflow doubling prior sds
</commit_message>
<xml_diff>
--- a/review/referee_comments.docx
+++ b/review/referee_comments.docx
@@ -7,13 +7,45 @@
         <w:spacing w:after="213"/>
         <w:ind w:right="894"/>
         <w:jc w:val="center"/>
-      </w:pPr>
-      <w:r>
         <w:rPr>
           <w:rFonts w:ascii="Cambria" w:eastAsia="Cambria" w:hAnsi="Cambria" w:cs="Cambria"/>
           <w:b/>
           <w:sz w:val="24"/>
         </w:rPr>
+      </w:pPr>
+      <w:r>
+        <w:rPr>
+          <w:rFonts w:ascii="Cambria" w:eastAsia="Cambria" w:hAnsi="Cambria" w:cs="Cambria"/>
+          <w:b/>
+          <w:sz w:val="24"/>
+        </w:rPr>
+        <w:t>Referee #1</w:t>
+      </w:r>
+    </w:p>
+    <w:p>
+      <w:pPr>
+        <w:spacing w:after="213"/>
+        <w:ind w:right="894"/>
+        <w:jc w:val="center"/>
+        <w:rPr>
+          <w:rFonts w:ascii="Cambria" w:eastAsia="Cambria" w:hAnsi="Cambria" w:cs="Cambria"/>
+          <w:b/>
+          <w:sz w:val="24"/>
+        </w:rPr>
+      </w:pPr>
+    </w:p>
+    <w:p>
+      <w:pPr>
+        <w:spacing w:after="213"/>
+        <w:ind w:right="894"/>
+        <w:jc w:val="center"/>
+      </w:pPr>
+      <w:r>
+        <w:rPr>
+          <w:rFonts w:ascii="Cambria" w:eastAsia="Cambria" w:hAnsi="Cambria" w:cs="Cambria"/>
+          <w:b/>
+          <w:sz w:val="24"/>
+        </w:rPr>
         <w:t>REFEREE REPORT ON MANUSCRIPT TCH-18-013</w:t>
       </w:r>
     </w:p>
@@ -49,12 +81,13 @@
     </w:p>
     <w:p>
       <w:pPr>
+        <w:pStyle w:val="ListParagraph"/>
         <w:numPr>
           <w:ilvl w:val="0"/>
-          <w:numId w:val="1"/>
+          <w:numId w:val="2"/>
         </w:numPr>
         <w:spacing w:after="175" w:line="401" w:lineRule="auto"/>
-        <w:ind w:right="789" w:hanging="218"/>
+        <w:ind w:right="789"/>
         <w:jc w:val="both"/>
       </w:pPr>
       <w:r>
@@ -239,17 +272,29 @@
         <w:jc w:val="both"/>
       </w:pPr>
       <w:r>
-        <w:t>Not sure about this one.</w:t>
-      </w:r>
-    </w:p>
-    <w:p>
-      <w:pPr>
+        <w:t>If doing ML, it would make no</w:t>
+      </w:r>
+      <w:r>
+        <w:t xml:space="preserve"> difference, due to invariance. Review discussion of this choice. See what is the largest probability can estimate using KM, cut it in half. Bill will </w:t>
+      </w:r>
+      <w:proofErr w:type="gramStart"/>
+      <w:r>
+        <w:t>look into</w:t>
+      </w:r>
+      <w:proofErr w:type="gramEnd"/>
+      <w:r>
+        <w:t xml:space="preserve"> finding a reference.</w:t>
+      </w:r>
+    </w:p>
+    <w:p>
+      <w:pPr>
+        <w:pStyle w:val="ListParagraph"/>
         <w:numPr>
           <w:ilvl w:val="0"/>
-          <w:numId w:val="1"/>
+          <w:numId w:val="2"/>
         </w:numPr>
         <w:spacing w:after="204" w:line="373" w:lineRule="auto"/>
-        <w:ind w:right="789" w:hanging="218"/>
+        <w:ind w:right="789"/>
         <w:jc w:val="both"/>
       </w:pPr>
       <w:r>
@@ -315,17 +360,22 @@
         <w:jc w:val="both"/>
       </w:pPr>
       <w:r>
-        <w:t>But it is too long already … We can put the plots in the supplementary though.</w:t>
-      </w:r>
-    </w:p>
-    <w:p>
-      <w:pPr>
+        <w:lastRenderedPageBreak/>
+        <w:t>Respond with reason for doing it this way</w:t>
+      </w:r>
+      <w:r>
+        <w:t>. Put density plots for priors in supplementary (Colin).</w:t>
+      </w:r>
+    </w:p>
+    <w:p>
+      <w:pPr>
+        <w:pStyle w:val="ListParagraph"/>
         <w:numPr>
           <w:ilvl w:val="0"/>
-          <w:numId w:val="1"/>
+          <w:numId w:val="2"/>
         </w:numPr>
         <w:spacing w:after="661" w:line="374" w:lineRule="auto"/>
-        <w:ind w:right="789" w:hanging="218"/>
+        <w:ind w:right="789"/>
         <w:jc w:val="both"/>
       </w:pPr>
       <w:r>
@@ -337,34 +387,34 @@
       </w:r>
       <w:proofErr w:type="spellEnd"/>
       <w:r>
-        <w:t xml:space="preserve"> than the confidence bands of the same level associated with the nonparametric K-M estimates. The former is based on a parametric model fitting with </w:t>
-      </w:r>
-      <w:r>
-        <w:lastRenderedPageBreak/>
-        <w:t>proper chosen priors. It seems to be unusual that the estimation accuracy is not improved and even worse than the nonparametric approach. Please explain it</w:t>
-      </w:r>
-      <w:r>
-        <w:t>.</w:t>
-      </w:r>
-    </w:p>
-    <w:p>
-      <w:pPr>
-        <w:spacing w:after="661" w:line="374" w:lineRule="auto"/>
-        <w:ind w:left="720" w:right="789"/>
+        <w:t xml:space="preserve"> than the confidence bands of the same level associated with the nonparametric K-M estimates. The former is based on a parametric model fitting with proper chosen priors. It seems to be unusual that the estimation accuracy is not improved and even worse than the nonparametric approach. Please explain it.</w:t>
+      </w:r>
+    </w:p>
+    <w:p>
+      <w:pPr>
+        <w:spacing w:after="138" w:line="262" w:lineRule="auto"/>
+        <w:ind w:left="890" w:right="789"/>
         <w:jc w:val="both"/>
       </w:pPr>
       <w:r>
-        <w:t>Technically, it is the estimation precision which is not improved, not the accuracy. I checked for obvious coding mistakes. It seems that the nonparametric model makes different assumptions than the parametric model and, while proper, diffuse priors were used. Interesting comment…</w:t>
-      </w:r>
+        <w:t>Fix the confidence bands to be steps (Eric).</w:t>
+      </w:r>
+    </w:p>
+    <w:p>
+      <w:pPr>
+        <w:spacing w:after="138" w:line="262" w:lineRule="auto"/>
+        <w:ind w:left="890" w:right="789"/>
+        <w:jc w:val="both"/>
+      </w:pPr>
     </w:p>
     <w:p>
       <w:pPr>
         <w:numPr>
           <w:ilvl w:val="0"/>
-          <w:numId w:val="1"/>
+          <w:numId w:val="2"/>
         </w:numPr>
         <w:spacing w:after="138" w:line="262" w:lineRule="auto"/>
-        <w:ind w:right="789" w:hanging="218"/>
+        <w:ind w:right="789"/>
         <w:jc w:val="both"/>
       </w:pPr>
       <w:r>
@@ -405,18 +455,30 @@
         <w:ind w:left="555" w:right="789"/>
       </w:pPr>
       <w:r>
+        <w:t>Compare the credible intervals, where possible.</w:t>
+      </w:r>
+    </w:p>
+    <w:p>
+      <w:pPr>
+        <w:spacing w:after="315"/>
+        <w:ind w:left="555" w:right="789"/>
+      </w:pPr>
+      <w:r>
         <w:tab/>
         <w:t>This assertion needs to be reviewed. I disagree that this is necessarily the primary goal.</w:t>
       </w:r>
+      <w:r>
+        <w:t xml:space="preserve"> (Eric). Colin will pull out verbiage where we discuss this and write paragraph to respond.</w:t>
+      </w:r>
     </w:p>
     <w:p>
       <w:pPr>
         <w:numPr>
           <w:ilvl w:val="0"/>
-          <w:numId w:val="1"/>
+          <w:numId w:val="2"/>
         </w:numPr>
         <w:spacing w:after="197" w:line="378" w:lineRule="auto"/>
-        <w:ind w:right="789" w:hanging="218"/>
+        <w:ind w:right="789"/>
         <w:jc w:val="both"/>
       </w:pPr>
       <w:r>
@@ -472,29 +534,35 @@
       <w:r>
         <w:t xml:space="preserve"> this. I have heard of, but am not familiar with this.</w:t>
       </w:r>
+      <w:r>
+        <w:t xml:space="preserve"> (Colin)</w:t>
+      </w:r>
     </w:p>
     <w:p>
       <w:pPr>
         <w:numPr>
           <w:ilvl w:val="0"/>
-          <w:numId w:val="1"/>
+          <w:numId w:val="2"/>
         </w:numPr>
         <w:spacing w:after="335" w:line="262" w:lineRule="auto"/>
-        <w:ind w:right="789" w:hanging="218"/>
+        <w:ind w:right="789"/>
         <w:jc w:val="both"/>
       </w:pPr>
       <w:r>
         <w:t>typos:</w:t>
+      </w:r>
+      <w:r>
+        <w:t xml:space="preserve"> (Colin/Eric)</w:t>
       </w:r>
     </w:p>
     <w:p>
       <w:pPr>
         <w:numPr>
           <w:ilvl w:val="1"/>
-          <w:numId w:val="1"/>
+          <w:numId w:val="2"/>
         </w:numPr>
         <w:spacing w:after="63" w:line="262" w:lineRule="auto"/>
-        <w:ind w:left="1026" w:right="789" w:hanging="235"/>
+        <w:ind w:left="1026" w:right="789"/>
         <w:jc w:val="both"/>
       </w:pPr>
       <w:r>
@@ -627,6 +695,7 @@
         <w:ind w:left="1035" w:right="789"/>
       </w:pPr>
       <w:r>
+        <w:lastRenderedPageBreak/>
         <w:t xml:space="preserve">the first summation index from </w:t>
       </w:r>
       <w:proofErr w:type="spellStart"/>
@@ -665,10 +734,10 @@
       <w:pPr>
         <w:numPr>
           <w:ilvl w:val="1"/>
-          <w:numId w:val="1"/>
+          <w:numId w:val="2"/>
         </w:numPr>
         <w:spacing w:after="175" w:line="262" w:lineRule="auto"/>
-        <w:ind w:left="1026" w:right="789" w:hanging="235"/>
+        <w:ind w:left="1026" w:right="789"/>
         <w:jc w:val="both"/>
       </w:pPr>
       <w:r>
@@ -729,7 +798,6 @@
         <w:ind w:left="1035"/>
       </w:pPr>
       <w:r>
-        <w:lastRenderedPageBreak/>
         <w:t xml:space="preserve">dimensional vector. But, in the following statement “... draw </w:t>
       </w:r>
       <w:proofErr w:type="spellStart"/>
@@ -906,6 +974,15 @@
       </w:pPr>
       <w:r>
         <w:lastRenderedPageBreak/>
+        <w:t>Referee #2</w:t>
+      </w:r>
+    </w:p>
+    <w:p>
+      <w:pPr>
+        <w:spacing w:after="5142" w:line="441" w:lineRule="auto"/>
+        <w:ind w:left="1035"/>
+      </w:pPr>
+      <w:r>
         <w:t xml:space="preserve">Reviewer’s Comments on TCH-18-013: “A Hierarchical Model for Heterogenous Reliability </w:t>
       </w:r>
     </w:p>
@@ -952,7 +1029,11 @@
       </w:r>
       <w:proofErr w:type="gramStart"/>
       <w:r>
-        <w:t>Generally speaking, the</w:t>
+        <w:t xml:space="preserve">Generally </w:t>
+      </w:r>
+      <w:r>
+        <w:lastRenderedPageBreak/>
+        <w:t>speaking, the</w:t>
       </w:r>
       <w:proofErr w:type="gramEnd"/>
       <w:r>
@@ -977,159 +1058,203 @@
     </w:p>
     <w:p>
       <w:pPr>
+        <w:pStyle w:val="ListParagraph"/>
+        <w:numPr>
+          <w:ilvl w:val="0"/>
+          <w:numId w:val="3"/>
+        </w:numPr>
+      </w:pPr>
+      <w:r>
+        <w:t xml:space="preserve">It seems that the proposed hierarchical Bayesian procedure, including the likelihood function in Section 3.4, is tailored to the </w:t>
+      </w:r>
+      <w:proofErr w:type="spellStart"/>
+      <w:r>
+        <w:t>Backblaze</w:t>
+      </w:r>
+      <w:proofErr w:type="spellEnd"/>
+      <w:r>
+        <w:t xml:space="preserve"> hard drive data. To make the model more generic, it would be good to consider general data types rather than the left truncated and right censored data. For example, for failure data collected from the field, the data are usually interval censored. </w:t>
+      </w:r>
+    </w:p>
+    <w:p>
+      <w:pPr>
+        <w:spacing w:after="163"/>
+      </w:pPr>
+      <w:r>
+        <w:t xml:space="preserve"> </w:t>
+      </w:r>
+      <w:r>
+        <w:t>Bill will respond to this one.</w:t>
+      </w:r>
+      <w:r>
+        <w:tab/>
+      </w:r>
+    </w:p>
+    <w:p>
+      <w:pPr>
+        <w:pStyle w:val="ListParagraph"/>
+        <w:numPr>
+          <w:ilvl w:val="0"/>
+          <w:numId w:val="3"/>
+        </w:numPr>
+        <w:spacing w:after="163"/>
+      </w:pPr>
+      <w:r>
+        <w:t xml:space="preserve">In the paper, the SEV reparameterization of the Weibull distribution is not used in the subsequent analysis. It should be removed from the paper so that </w:t>
+      </w:r>
+      <w:proofErr w:type="gramStart"/>
+      <w:r>
+        <w:t>a readers</w:t>
+      </w:r>
+      <w:proofErr w:type="gramEnd"/>
+      <w:r>
+        <w:t xml:space="preserve"> will not be confused between this SEV reparameterization and the p-quantile reparameterization. </w:t>
+      </w:r>
+    </w:p>
+    <w:p>
+      <w:pPr>
+        <w:pStyle w:val="ListParagraph"/>
+        <w:spacing w:after="163"/>
+        <w:ind w:left="355"/>
+      </w:pPr>
+    </w:p>
+    <w:p>
+      <w:pPr>
+        <w:pStyle w:val="ListParagraph"/>
+        <w:spacing w:after="163"/>
+        <w:ind w:left="355"/>
+      </w:pPr>
+      <w:r>
+        <w:t>Colin will try to rework/abbreviate this section.</w:t>
+      </w:r>
+    </w:p>
+    <w:p>
+      <w:pPr>
+        <w:pStyle w:val="ListParagraph"/>
+        <w:spacing w:after="163"/>
+        <w:ind w:left="355"/>
+      </w:pPr>
+    </w:p>
+    <w:p>
+      <w:pPr>
+        <w:pStyle w:val="ListParagraph"/>
+        <w:numPr>
+          <w:ilvl w:val="0"/>
+          <w:numId w:val="3"/>
+        </w:numPr>
+      </w:pPr>
+      <w:r>
+        <w:t xml:space="preserve">Second, the reparameterization of the Weibull is not an original contribution of the paper. Therefore, proper citation of the original paper that proposes this parametrization is needed. Third, the </w:t>
+      </w:r>
+      <w:proofErr w:type="spellStart"/>
+      <w:r>
+        <w:t>reparametrization</w:t>
+      </w:r>
+      <w:proofErr w:type="spellEnd"/>
+      <w:r>
+        <w:t xml:space="preserve"> involves a quantity p which should be determined by the user. The authors may like to discuss how to select p, and it </w:t>
+      </w:r>
+      <w:proofErr w:type="gramStart"/>
+      <w:r>
+        <w:t>there</w:t>
+      </w:r>
+      <w:proofErr w:type="gramEnd"/>
+      <w:r>
+        <w:t xml:space="preserve"> rigorous justificati</w:t>
+      </w:r>
+      <w:r>
+        <w:t xml:space="preserve">on for the determination of p. </w:t>
+      </w:r>
+    </w:p>
+    <w:p>
+      <w:pPr>
         <w:ind w:left="-5"/>
       </w:pPr>
       <w:r>
-        <w:t xml:space="preserve">It seems that the proposed hierarchical Bayesian procedure, including the likelihood function in Section 3.4, is tailored to the </w:t>
+        <w:tab/>
+      </w:r>
+      <w:r>
+        <w:tab/>
+        <w:t>By leaving this in, the method proposed generalizes naturally to other log location scale families. (Bill)</w:t>
+      </w:r>
+    </w:p>
+    <w:p>
+      <w:pPr>
+        <w:spacing w:after="163"/>
+      </w:pPr>
+      <w:r>
+        <w:t xml:space="preserve"> </w:t>
+      </w:r>
+    </w:p>
+    <w:p>
+      <w:pPr>
+        <w:pStyle w:val="ListParagraph"/>
+        <w:numPr>
+          <w:ilvl w:val="0"/>
+          <w:numId w:val="3"/>
+        </w:numPr>
+      </w:pPr>
+      <w:r>
+        <w:t xml:space="preserve">The selection of the prior distributions </w:t>
+      </w:r>
+      <w:proofErr w:type="gramStart"/>
+      <w:r>
+        <w:t>are</w:t>
+      </w:r>
+      <w:proofErr w:type="gramEnd"/>
+      <w:r>
+        <w:t xml:space="preserve"> somewhat arbitrary. The lognormal distribution is chosen as prior distributions for most parameters. Discussion of the sensitivity of the analysis to the prior selection is desired. When there is no prior information, a noninformative prior is more appropriate. We may choose the parameters in the prior distribution so that the ratio between the standard deviation and the mean is very large to make the prior approximately noninformative. In lognormal prior, this can be achieved by using a </w:t>
+      </w:r>
+      <w:proofErr w:type="gramStart"/>
+      <w:r>
+        <w:t>large scale</w:t>
+      </w:r>
+      <w:proofErr w:type="gramEnd"/>
+      <w:r>
+        <w:t xml:space="preserve"> parameter sigma, which is adopted in the paper. However, it is unclear how the location parameter is chosen in the paper. From the priors chosen in Page 11, the mean of the lognormal prior seems to be deliberately chosen to tally with the MTTF of the data. If this is the case, the data are used twice (for prior selection and for the likelihood), and the estimation errors of the parameters and reliability quantities will be underestimated.  </w:t>
+      </w:r>
+    </w:p>
+    <w:p>
+      <w:pPr>
+        <w:ind w:left="720"/>
+      </w:pPr>
+      <w:r>
+        <w:t xml:space="preserve">Plot prior and posterior for hyperparameters. Redo analysis with </w:t>
+      </w:r>
+      <w:r>
+        <w:t>double scale on the hyperparameters (1 run). (Eric)</w:t>
+      </w:r>
+    </w:p>
+    <w:p>
+      <w:pPr>
+        <w:pStyle w:val="ListParagraph"/>
+        <w:numPr>
+          <w:ilvl w:val="0"/>
+          <w:numId w:val="3"/>
+        </w:numPr>
+      </w:pPr>
+      <w:r>
+        <w:t>The proposed estimation procedure is applied to the HDD failure data, but the small sample performance should be verified using simulation. Personally, I am interested in the following questions that may require simulation verification: (</w:t>
       </w:r>
       <w:proofErr w:type="spellStart"/>
       <w:r>
-        <w:t>Backblaze</w:t>
+        <w:t>i</w:t>
       </w:r>
       <w:proofErr w:type="spellEnd"/>
       <w:r>
-        <w:t xml:space="preserve"> hard drive data. To make the model more generic, it would be good to consider general data types rather than the left truncated and right censored data. For example, for failure data collected from the field, the data are usually interval censored. </w:t>
-      </w:r>
-    </w:p>
-    <w:p>
-      <w:pPr>
-        <w:spacing w:after="163"/>
-      </w:pPr>
-      <w:r>
-        <w:t xml:space="preserve"> </w:t>
-      </w:r>
-      <w:r>
-        <w:tab/>
-        <w:t>We could lay out the equations in a more general way, or we could just add a comment in the discussion.</w:t>
-      </w:r>
-    </w:p>
-    <w:p>
-      <w:pPr>
-        <w:spacing w:after="1"/>
-        <w:ind w:left="-5"/>
-      </w:pPr>
-      <w:r>
-        <w:t xml:space="preserve">In the paper, the SEV reparameterization of the Weibull distribution is not used in the subsequent analysis. It should be removed from the paper so that </w:t>
-      </w:r>
-      <w:proofErr w:type="gramStart"/>
-      <w:r>
-        <w:t>a readers</w:t>
-      </w:r>
-      <w:proofErr w:type="gramEnd"/>
-      <w:r>
-        <w:t xml:space="preserve"> will not be confused between this SEV reparameterization and the p-quantile reparameterization. </w:t>
-      </w:r>
-    </w:p>
-    <w:p>
-      <w:pPr>
-        <w:ind w:left="-5"/>
-      </w:pPr>
-      <w:r>
-        <w:t xml:space="preserve">Second, the reparameterization of the Weibull is not an original contribution of the paper. Therefore, proper citation of the original paper that proposes this parametrization is needed. Third, the </w:t>
+        <w:t xml:space="preserve">) what is the performance of MCMC in the Bayesian computation? There are five parameters in the model, and the convergence can be an issue when implementing MCMC. The authors used the Gelman-Rubin’s </w:t>
       </w:r>
       <w:proofErr w:type="spellStart"/>
       <w:r>
-        <w:t>reparametrization</w:t>
+        <w:t>potentialscale</w:t>
       </w:r>
       <w:proofErr w:type="spellEnd"/>
       <w:r>
-        <w:t xml:space="preserve"> involves a quantity p which should be determined by the user. The authors may like to discuss how to select p, and it </w:t>
-      </w:r>
-      <w:proofErr w:type="gramStart"/>
-      <w:r>
-        <w:t>there</w:t>
-      </w:r>
-      <w:proofErr w:type="gramEnd"/>
-      <w:r>
-        <w:t xml:space="preserve"> rigorous justificati</w:t>
-      </w:r>
-      <w:r>
-        <w:t xml:space="preserve">on for the determination of p. </w:t>
-      </w:r>
-    </w:p>
-    <w:p>
-      <w:pPr>
-        <w:ind w:left="-5"/>
-      </w:pPr>
+        <w:t xml:space="preserve"> reduction </w:t>
+      </w:r>
       <w:r>
         <w:lastRenderedPageBreak/>
-        <w:tab/>
-      </w:r>
-      <w:r>
-        <w:tab/>
-      </w:r>
-      <w:proofErr w:type="gramStart"/>
-      <w:r>
-        <w:t>Similar to</w:t>
-      </w:r>
-      <w:proofErr w:type="gramEnd"/>
-      <w:r>
-        <w:t xml:space="preserve"> previous reviewer’s comment.</w:t>
-      </w:r>
-    </w:p>
-    <w:p>
-      <w:pPr>
-        <w:spacing w:after="163"/>
-      </w:pPr>
-      <w:r>
-        <w:t xml:space="preserve"> </w:t>
-      </w:r>
-    </w:p>
-    <w:p>
-      <w:pPr>
-        <w:ind w:left="-5"/>
-      </w:pPr>
-      <w:r>
-        <w:t xml:space="preserve">The selection of the prior distributions </w:t>
-      </w:r>
-      <w:proofErr w:type="gramStart"/>
-      <w:r>
-        <w:t>are</w:t>
-      </w:r>
-      <w:proofErr w:type="gramEnd"/>
-      <w:r>
-        <w:t xml:space="preserve"> somewhat arbitrary. The lognormal distribution is chosen as prior distributions for most parameters. Discussion of the sensitivity of the analysis to the prior selection is desired. When there is no prior information, a noninformative prior is more appropriate. We may choose the parameters in the prior distribution so that the ratio between the standard deviation and the mean is very large to make the prior approximately noninformative. In lognormal prior, this can be achieved by using a </w:t>
-      </w:r>
-      <w:proofErr w:type="gramStart"/>
-      <w:r>
-        <w:t>large scale</w:t>
-      </w:r>
-      <w:proofErr w:type="gramEnd"/>
-      <w:r>
-        <w:t xml:space="preserve"> parameter sigma, which is adopted in the paper. However, it is unclear how the location parameter is chosen in the paper. From the priors chosen in Page 11, the mean of the lognormal prior seems to be deliberately chosen to tally with the MTTF of the data. If this is the case, the data are used twice (for prior selection and for the likelihood), and the estimation errors of the parameters and reliability quantities will be underestimated.  </w:t>
-      </w:r>
-    </w:p>
-    <w:p>
-      <w:r>
-        <w:t xml:space="preserve"> </w:t>
-      </w:r>
-      <w:r>
-        <w:tab/>
-        <w:t>There are a lot of parameters… how to carry out a sensitivity analysis?</w:t>
-      </w:r>
-    </w:p>
-    <w:p>
-      <w:pPr>
-        <w:ind w:left="-5"/>
-      </w:pPr>
-      <w:r>
-        <w:t>The proposed estimation procedure is applied to the HDD failure data, but the small sample performance should be verified using simulation. Personally, I am interested in the following questions that may require simulation verification: (</w:t>
-      </w:r>
-      <w:proofErr w:type="spellStart"/>
-      <w:r>
-        <w:t>i</w:t>
-      </w:r>
-      <w:proofErr w:type="spellEnd"/>
-      <w:r>
-        <w:t xml:space="preserve">) what is the performance of MCMC in the Bayesian computation? There are five parameters in the model, and the convergence can be an issue when implementing MCMC. The authors used the Gelman-Rubin’s </w:t>
-      </w:r>
-      <w:proofErr w:type="spellStart"/>
-      <w:r>
-        <w:t>potentialscale</w:t>
-      </w:r>
-      <w:proofErr w:type="spellEnd"/>
-      <w:r>
-        <w:t xml:space="preserve"> reduction factor in the data analysis for diagnostics and it didn’t indicate problems for this dataset. However, this is partially because the mean of the prior is not very different from the posterior mean. A simulation may be needed to provide insights on the effect of prior selection on the convergence. For example, when the mean of these lognormal priors </w:t>
+        <w:t xml:space="preserve">factor in the data analysis for diagnostics and it didn’t indicate problems for this dataset. However, this is partially because the mean of the prior is not very different from the posterior mean. A simulation may be needed to provide insights on the effect of prior selection on the convergence. For example, when the mean of these lognormal priors </w:t>
       </w:r>
       <w:proofErr w:type="gramStart"/>
       <w:r>
@@ -1167,7 +1292,11 @@
     </w:p>
     <w:p>
       <w:pPr>
-        <w:ind w:left="-5"/>
+        <w:pStyle w:val="ListParagraph"/>
+        <w:numPr>
+          <w:ilvl w:val="0"/>
+          <w:numId w:val="3"/>
+        </w:numPr>
       </w:pPr>
       <w:r>
         <w:t xml:space="preserve">In Bayesian model selection, a popular method is the Bayesian factor. The authors may discuss why </w:t>
@@ -1192,10 +1321,17 @@
         <w:tab/>
         <w:t>I think we can get the Bayes factors from the posterior and check. Bayes factors are sensitive to the choice of prior though.</w:t>
       </w:r>
-    </w:p>
-    <w:p>
-      <w:pPr>
-        <w:ind w:left="-5"/>
+      <w:r>
+        <w:t xml:space="preserve"> (Colin) Related to Review #1’s comment about model complexity.</w:t>
+      </w:r>
+    </w:p>
+    <w:p>
+      <w:pPr>
+        <w:pStyle w:val="ListParagraph"/>
+        <w:numPr>
+          <w:ilvl w:val="0"/>
+          <w:numId w:val="3"/>
+        </w:numPr>
       </w:pPr>
       <w:r>
         <w:t xml:space="preserve">In addition to the HDD data, the authors may like to discuss to what kinds of products the proposed model is applicable. The current methodological development centers around the HDD data and does not look generic. </w:t>
@@ -1208,19 +1344,14 @@
       <w:r>
         <w:t xml:space="preserve"> </w:t>
       </w:r>
-    </w:p>
-    <w:p>
-      <w:pPr>
-        <w:spacing w:after="5142" w:line="441" w:lineRule="auto"/>
-        <w:ind w:left="1035"/>
-      </w:pPr>
-      <w:r>
-        <w:t>Don’t we do this?</w:t>
-      </w:r>
-    </w:p>
-    <w:p>
+      <w:r>
+        <w:tab/>
+        <w:t>Incorporate cover letter material into introduction. (Colin)</w:t>
+      </w:r>
       <w:bookmarkStart w:id="0" w:name="_GoBack"/>
       <w:bookmarkEnd w:id="0"/>
+    </w:p>
+    <w:p>
       <w:r>
         <w:br w:type="page"/>
       </w:r>
@@ -1230,6 +1361,13 @@
       </w:r>
     </w:p>
     <w:p>
+      <w:pPr>
+        <w:pStyle w:val="ListParagraph"/>
+        <w:numPr>
+          <w:ilvl w:val="0"/>
+          <w:numId w:val="4"/>
+        </w:numPr>
+      </w:pPr>
       <w:r>
         <w:t>In addition to the comments from the Referees and AE, I have a comment of my own that I would like you to address in the revision:  On page 7 you point out how your GLFP model can be viewed as a mixture of two distributions F2 and 1-(1-F</w:t>
       </w:r>
@@ -1512,8 +1650,284 @@
       </w:rPr>
     </w:lvl>
   </w:abstractNum>
+  <w:abstractNum w:abstractNumId="1" w15:restartNumberingAfterBreak="0">
+    <w:nsid w:val="59CC3CCA"/>
+    <w:multiLevelType w:val="hybridMultilevel"/>
+    <w:tmpl w:val="F88846AC"/>
+    <w:lvl w:ilvl="0" w:tplc="C024CCE4">
+      <w:start w:val="1"/>
+      <w:numFmt w:val="decimal"/>
+      <w:lvlText w:val="%1."/>
+      <w:lvlJc w:val="left"/>
+      <w:pPr>
+        <w:ind w:left="355" w:hanging="360"/>
+      </w:pPr>
+      <w:rPr>
+        <w:rFonts w:hint="default"/>
+      </w:rPr>
+    </w:lvl>
+    <w:lvl w:ilvl="1" w:tplc="04090019" w:tentative="1">
+      <w:start w:val="1"/>
+      <w:numFmt w:val="lowerLetter"/>
+      <w:lvlText w:val="%2."/>
+      <w:lvlJc w:val="left"/>
+      <w:pPr>
+        <w:ind w:left="1075" w:hanging="360"/>
+      </w:pPr>
+    </w:lvl>
+    <w:lvl w:ilvl="2" w:tplc="0409001B" w:tentative="1">
+      <w:start w:val="1"/>
+      <w:numFmt w:val="lowerRoman"/>
+      <w:lvlText w:val="%3."/>
+      <w:lvlJc w:val="right"/>
+      <w:pPr>
+        <w:ind w:left="1795" w:hanging="180"/>
+      </w:pPr>
+    </w:lvl>
+    <w:lvl w:ilvl="3" w:tplc="0409000F" w:tentative="1">
+      <w:start w:val="1"/>
+      <w:numFmt w:val="decimal"/>
+      <w:lvlText w:val="%4."/>
+      <w:lvlJc w:val="left"/>
+      <w:pPr>
+        <w:ind w:left="2515" w:hanging="360"/>
+      </w:pPr>
+    </w:lvl>
+    <w:lvl w:ilvl="4" w:tplc="04090019" w:tentative="1">
+      <w:start w:val="1"/>
+      <w:numFmt w:val="lowerLetter"/>
+      <w:lvlText w:val="%5."/>
+      <w:lvlJc w:val="left"/>
+      <w:pPr>
+        <w:ind w:left="3235" w:hanging="360"/>
+      </w:pPr>
+    </w:lvl>
+    <w:lvl w:ilvl="5" w:tplc="0409001B" w:tentative="1">
+      <w:start w:val="1"/>
+      <w:numFmt w:val="lowerRoman"/>
+      <w:lvlText w:val="%6."/>
+      <w:lvlJc w:val="right"/>
+      <w:pPr>
+        <w:ind w:left="3955" w:hanging="180"/>
+      </w:pPr>
+    </w:lvl>
+    <w:lvl w:ilvl="6" w:tplc="0409000F" w:tentative="1">
+      <w:start w:val="1"/>
+      <w:numFmt w:val="decimal"/>
+      <w:lvlText w:val="%7."/>
+      <w:lvlJc w:val="left"/>
+      <w:pPr>
+        <w:ind w:left="4675" w:hanging="360"/>
+      </w:pPr>
+    </w:lvl>
+    <w:lvl w:ilvl="7" w:tplc="04090019" w:tentative="1">
+      <w:start w:val="1"/>
+      <w:numFmt w:val="lowerLetter"/>
+      <w:lvlText w:val="%8."/>
+      <w:lvlJc w:val="left"/>
+      <w:pPr>
+        <w:ind w:left="5395" w:hanging="360"/>
+      </w:pPr>
+    </w:lvl>
+    <w:lvl w:ilvl="8" w:tplc="0409001B" w:tentative="1">
+      <w:start w:val="1"/>
+      <w:numFmt w:val="lowerRoman"/>
+      <w:lvlText w:val="%9."/>
+      <w:lvlJc w:val="right"/>
+      <w:pPr>
+        <w:ind w:left="6115" w:hanging="180"/>
+      </w:pPr>
+    </w:lvl>
+  </w:abstractNum>
+  <w:abstractNum w:abstractNumId="2" w15:restartNumberingAfterBreak="0">
+    <w:nsid w:val="7B26402B"/>
+    <w:multiLevelType w:val="hybridMultilevel"/>
+    <w:tmpl w:val="CAC444D4"/>
+    <w:lvl w:ilvl="0" w:tplc="0409000F">
+      <w:start w:val="1"/>
+      <w:numFmt w:val="decimal"/>
+      <w:lvlText w:val="%1."/>
+      <w:lvlJc w:val="left"/>
+      <w:pPr>
+        <w:ind w:left="720" w:hanging="360"/>
+      </w:pPr>
+      <w:rPr>
+        <w:rFonts w:hint="default"/>
+      </w:rPr>
+    </w:lvl>
+    <w:lvl w:ilvl="1" w:tplc="04090019" w:tentative="1">
+      <w:start w:val="1"/>
+      <w:numFmt w:val="lowerLetter"/>
+      <w:lvlText w:val="%2."/>
+      <w:lvlJc w:val="left"/>
+      <w:pPr>
+        <w:ind w:left="1440" w:hanging="360"/>
+      </w:pPr>
+    </w:lvl>
+    <w:lvl w:ilvl="2" w:tplc="0409001B" w:tentative="1">
+      <w:start w:val="1"/>
+      <w:numFmt w:val="lowerRoman"/>
+      <w:lvlText w:val="%3."/>
+      <w:lvlJc w:val="right"/>
+      <w:pPr>
+        <w:ind w:left="2160" w:hanging="180"/>
+      </w:pPr>
+    </w:lvl>
+    <w:lvl w:ilvl="3" w:tplc="0409000F" w:tentative="1">
+      <w:start w:val="1"/>
+      <w:numFmt w:val="decimal"/>
+      <w:lvlText w:val="%4."/>
+      <w:lvlJc w:val="left"/>
+      <w:pPr>
+        <w:ind w:left="2880" w:hanging="360"/>
+      </w:pPr>
+    </w:lvl>
+    <w:lvl w:ilvl="4" w:tplc="04090019" w:tentative="1">
+      <w:start w:val="1"/>
+      <w:numFmt w:val="lowerLetter"/>
+      <w:lvlText w:val="%5."/>
+      <w:lvlJc w:val="left"/>
+      <w:pPr>
+        <w:ind w:left="3600" w:hanging="360"/>
+      </w:pPr>
+    </w:lvl>
+    <w:lvl w:ilvl="5" w:tplc="0409001B" w:tentative="1">
+      <w:start w:val="1"/>
+      <w:numFmt w:val="lowerRoman"/>
+      <w:lvlText w:val="%6."/>
+      <w:lvlJc w:val="right"/>
+      <w:pPr>
+        <w:ind w:left="4320" w:hanging="180"/>
+      </w:pPr>
+    </w:lvl>
+    <w:lvl w:ilvl="6" w:tplc="0409000F" w:tentative="1">
+      <w:start w:val="1"/>
+      <w:numFmt w:val="decimal"/>
+      <w:lvlText w:val="%7."/>
+      <w:lvlJc w:val="left"/>
+      <w:pPr>
+        <w:ind w:left="5040" w:hanging="360"/>
+      </w:pPr>
+    </w:lvl>
+    <w:lvl w:ilvl="7" w:tplc="04090019" w:tentative="1">
+      <w:start w:val="1"/>
+      <w:numFmt w:val="lowerLetter"/>
+      <w:lvlText w:val="%8."/>
+      <w:lvlJc w:val="left"/>
+      <w:pPr>
+        <w:ind w:left="5760" w:hanging="360"/>
+      </w:pPr>
+    </w:lvl>
+    <w:lvl w:ilvl="8" w:tplc="0409001B" w:tentative="1">
+      <w:start w:val="1"/>
+      <w:numFmt w:val="lowerRoman"/>
+      <w:lvlText w:val="%9."/>
+      <w:lvlJc w:val="right"/>
+      <w:pPr>
+        <w:ind w:left="6480" w:hanging="180"/>
+      </w:pPr>
+    </w:lvl>
+  </w:abstractNum>
+  <w:abstractNum w:abstractNumId="3" w15:restartNumberingAfterBreak="0">
+    <w:nsid w:val="7D5E5FD5"/>
+    <w:multiLevelType w:val="hybridMultilevel"/>
+    <w:tmpl w:val="AA2CD54E"/>
+    <w:lvl w:ilvl="0" w:tplc="E4566846">
+      <w:start w:val="1"/>
+      <w:numFmt w:val="decimal"/>
+      <w:lvlText w:val="%1."/>
+      <w:lvlJc w:val="left"/>
+      <w:pPr>
+        <w:ind w:left="890" w:hanging="360"/>
+      </w:pPr>
+      <w:rPr>
+        <w:rFonts w:hint="default"/>
+      </w:rPr>
+    </w:lvl>
+    <w:lvl w:ilvl="1" w:tplc="04090019">
+      <w:start w:val="1"/>
+      <w:numFmt w:val="lowerLetter"/>
+      <w:lvlText w:val="%2."/>
+      <w:lvlJc w:val="left"/>
+      <w:pPr>
+        <w:ind w:left="1610" w:hanging="360"/>
+      </w:pPr>
+    </w:lvl>
+    <w:lvl w:ilvl="2" w:tplc="0409001B" w:tentative="1">
+      <w:start w:val="1"/>
+      <w:numFmt w:val="lowerRoman"/>
+      <w:lvlText w:val="%3."/>
+      <w:lvlJc w:val="right"/>
+      <w:pPr>
+        <w:ind w:left="2330" w:hanging="180"/>
+      </w:pPr>
+    </w:lvl>
+    <w:lvl w:ilvl="3" w:tplc="0409000F" w:tentative="1">
+      <w:start w:val="1"/>
+      <w:numFmt w:val="decimal"/>
+      <w:lvlText w:val="%4."/>
+      <w:lvlJc w:val="left"/>
+      <w:pPr>
+        <w:ind w:left="3050" w:hanging="360"/>
+      </w:pPr>
+    </w:lvl>
+    <w:lvl w:ilvl="4" w:tplc="04090019" w:tentative="1">
+      <w:start w:val="1"/>
+      <w:numFmt w:val="lowerLetter"/>
+      <w:lvlText w:val="%5."/>
+      <w:lvlJc w:val="left"/>
+      <w:pPr>
+        <w:ind w:left="3770" w:hanging="360"/>
+      </w:pPr>
+    </w:lvl>
+    <w:lvl w:ilvl="5" w:tplc="0409001B" w:tentative="1">
+      <w:start w:val="1"/>
+      <w:numFmt w:val="lowerRoman"/>
+      <w:lvlText w:val="%6."/>
+      <w:lvlJc w:val="right"/>
+      <w:pPr>
+        <w:ind w:left="4490" w:hanging="180"/>
+      </w:pPr>
+    </w:lvl>
+    <w:lvl w:ilvl="6" w:tplc="0409000F" w:tentative="1">
+      <w:start w:val="1"/>
+      <w:numFmt w:val="decimal"/>
+      <w:lvlText w:val="%7."/>
+      <w:lvlJc w:val="left"/>
+      <w:pPr>
+        <w:ind w:left="5210" w:hanging="360"/>
+      </w:pPr>
+    </w:lvl>
+    <w:lvl w:ilvl="7" w:tplc="04090019" w:tentative="1">
+      <w:start w:val="1"/>
+      <w:numFmt w:val="lowerLetter"/>
+      <w:lvlText w:val="%8."/>
+      <w:lvlJc w:val="left"/>
+      <w:pPr>
+        <w:ind w:left="5930" w:hanging="360"/>
+      </w:pPr>
+    </w:lvl>
+    <w:lvl w:ilvl="8" w:tplc="0409001B" w:tentative="1">
+      <w:start w:val="1"/>
+      <w:numFmt w:val="lowerRoman"/>
+      <w:lvlText w:val="%9."/>
+      <w:lvlJc w:val="right"/>
+      <w:pPr>
+        <w:ind w:left="6650" w:hanging="180"/>
+      </w:pPr>
+    </w:lvl>
+  </w:abstractNum>
   <w:num w:numId="1">
     <w:abstractNumId w:val="0"/>
+  </w:num>
+  <w:num w:numId="2">
+    <w:abstractNumId w:val="3"/>
+  </w:num>
+  <w:num w:numId="3">
+    <w:abstractNumId w:val="1"/>
+  </w:num>
+  <w:num w:numId="4">
+    <w:abstractNumId w:val="2"/>
   </w:num>
 </w:numbering>
 </file>
@@ -1943,6 +2357,17 @@
     <w:semiHidden/>
     <w:unhideWhenUsed/>
   </w:style>
+  <w:style w:type="paragraph" w:styleId="ListParagraph">
+    <w:name w:val="List Paragraph"/>
+    <w:basedOn w:val="Normal"/>
+    <w:uiPriority w:val="34"/>
+    <w:qFormat/>
+    <w:rsid w:val="00E8496F"/>
+    <w:pPr>
+      <w:ind w:left="720"/>
+      <w:contextualSpacing/>
+    </w:pPr>
+  </w:style>
 </w:styles>
 </file>
 

</xml_diff>

<commit_message>
Plot comparing unpooled vs hierarchical fit
</commit_message>
<xml_diff>
--- a/review/referee_comments.docx
+++ b/review/referee_comments.docx
@@ -392,6 +392,143 @@
     </w:p>
     <w:p>
       <w:pPr>
+        <w:pStyle w:val="ListParagraph"/>
+        <w:spacing w:after="661" w:line="374" w:lineRule="auto"/>
+        <w:ind w:left="890" w:right="789"/>
+        <w:jc w:val="both"/>
+      </w:pPr>
+    </w:p>
+    <w:p>
+      <w:pPr>
+        <w:pStyle w:val="ListParagraph"/>
+        <w:spacing w:after="661" w:line="374" w:lineRule="auto"/>
+        <w:ind w:left="890" w:right="789"/>
+        <w:jc w:val="both"/>
+      </w:pPr>
+      <w:r>
+        <w:t xml:space="preserve">Upon review, we found that Figure 3 should be modified to better show the uncertainty of the two models. </w:t>
+      </w:r>
+      <w:proofErr w:type="gramStart"/>
+      <w:r>
+        <w:t>In particular, the</w:t>
+      </w:r>
+      <w:proofErr w:type="gramEnd"/>
+      <w:r>
+        <w:t xml:space="preserve"> confidence bands for the non-parametric estimator should constant on the interval </w:t>
+      </w:r>
+      <m:oMath>
+        <m:r>
+          <w:rPr>
+            <w:rFonts w:ascii="Cambria Math" w:hAnsi="Cambria Math"/>
+          </w:rPr>
+          <m:t>[</m:t>
+        </m:r>
+        <m:sSub>
+          <m:sSubPr>
+            <m:ctrlPr>
+              <w:rPr>
+                <w:rFonts w:ascii="Cambria Math" w:hAnsi="Cambria Math"/>
+                <w:i/>
+              </w:rPr>
+            </m:ctrlPr>
+          </m:sSubPr>
+          <m:e>
+            <m:r>
+              <w:rPr>
+                <w:rFonts w:ascii="Cambria Math" w:hAnsi="Cambria Math"/>
+              </w:rPr>
+              <m:t>t</m:t>
+            </m:r>
+          </m:e>
+          <m:sub>
+            <m:r>
+              <w:rPr>
+                <w:rFonts w:ascii="Cambria Math" w:hAnsi="Cambria Math"/>
+              </w:rPr>
+              <m:t>i</m:t>
+            </m:r>
+          </m:sub>
+        </m:sSub>
+        <m:r>
+          <w:rPr>
+            <w:rFonts w:ascii="Cambria Math" w:hAnsi="Cambria Math"/>
+          </w:rPr>
+          <m:t xml:space="preserve">, </m:t>
+        </m:r>
+        <m:sSub>
+          <m:sSubPr>
+            <m:ctrlPr>
+              <w:rPr>
+                <w:rFonts w:ascii="Cambria Math" w:hAnsi="Cambria Math"/>
+                <w:i/>
+              </w:rPr>
+            </m:ctrlPr>
+          </m:sSubPr>
+          <m:e>
+            <m:r>
+              <w:rPr>
+                <w:rFonts w:ascii="Cambria Math" w:hAnsi="Cambria Math"/>
+              </w:rPr>
+              <m:t>t</m:t>
+            </m:r>
+          </m:e>
+          <m:sub>
+            <m:r>
+              <w:rPr>
+                <w:rFonts w:ascii="Cambria Math" w:hAnsi="Cambria Math"/>
+              </w:rPr>
+              <m:t>i+1</m:t>
+            </m:r>
+          </m:sub>
+        </m:sSub>
+        <m:r>
+          <w:rPr>
+            <w:rFonts w:ascii="Cambria Math" w:hAnsi="Cambria Math"/>
+          </w:rPr>
+          <m:t>)</m:t>
+        </m:r>
+      </m:oMath>
+      <w:r>
+        <w:rPr>
+          <w:rFonts w:eastAsiaTheme="minorEastAsia"/>
+        </w:rPr>
+        <w:t xml:space="preserve">. </w:t>
+      </w:r>
+      <w:r>
+        <w:rPr>
+          <w:rFonts w:eastAsiaTheme="minorEastAsia"/>
+        </w:rPr>
+        <w:t>In the updated figure,</w:t>
+      </w:r>
+      <w:r>
+        <w:rPr>
+          <w:rFonts w:eastAsiaTheme="minorEastAsia"/>
+        </w:rPr>
+        <w:t xml:space="preserve"> </w:t>
+      </w:r>
+      <w:proofErr w:type="gramStart"/>
+      <w:r>
+        <w:rPr>
+          <w:rFonts w:eastAsiaTheme="minorEastAsia"/>
+        </w:rPr>
+        <w:t>it is clear that the</w:t>
+      </w:r>
+      <w:proofErr w:type="gramEnd"/>
+      <w:r>
+        <w:rPr>
+          <w:rFonts w:eastAsiaTheme="minorEastAsia"/>
+        </w:rPr>
+        <w:t xml:space="preserve"> parametric estimator has less uncertainty that the nonparametric estimator in the lower tail and more or less the sa</w:t>
+      </w:r>
+      <w:r>
+        <w:rPr>
+          <w:rFonts w:eastAsiaTheme="minorEastAsia"/>
+        </w:rPr>
+        <w:t>me amount of uncertainty where most of the failures were observed.</w:t>
+      </w:r>
+    </w:p>
+    <w:p>
+      <w:pPr>
         <w:spacing w:after="138" w:line="262" w:lineRule="auto"/>
         <w:ind w:left="890" w:right="789"/>
         <w:jc w:val="both"/>
@@ -514,7 +651,11 @@
         <w:t xml:space="preserve"> </w:t>
       </w:r>
       <w:r>
-        <w:t>model complexity (degrees of freedom) for each fitted model would also be of interest and informative to understand differences between models, which can be numerical approximated using the MCMC draws analogously.</w:t>
+        <w:t xml:space="preserve">model complexity (degrees of freedom) for each fitted model would also </w:t>
+      </w:r>
+      <w:r>
+        <w:lastRenderedPageBreak/>
+        <w:t>be of interest and informative to understand differences between models, which can be numerical approximated using the MCMC draws analogously.</w:t>
       </w:r>
     </w:p>
     <w:p>
@@ -695,7 +836,6 @@
         <w:ind w:left="1035" w:right="789"/>
       </w:pPr>
       <w:r>
-        <w:lastRenderedPageBreak/>
         <w:t xml:space="preserve">the first summation index from </w:t>
       </w:r>
       <w:proofErr w:type="spellStart"/>
@@ -963,6 +1103,109 @@
       </w:r>
     </w:p>
     <w:p>
+      <w:pPr>
+        <w:spacing w:after="5142" w:line="441" w:lineRule="auto"/>
+        <w:ind w:left="1035"/>
+        <w:rPr>
+          <w:rFonts w:eastAsiaTheme="minorEastAsia"/>
+        </w:rPr>
+      </w:pPr>
+      <w:r>
+        <w:t xml:space="preserve">We have addressed the inconsistency that the reviewer kindly brought to our attention by making </w:t>
+      </w:r>
+      <w:r>
+        <w:rPr>
+          <w:rFonts w:eastAsiaTheme="minorEastAsia"/>
+        </w:rPr>
+        <w:t xml:space="preserve">sure that </w:t>
+      </w:r>
+      <m:oMath>
+        <m:sSub>
+          <m:sSubPr>
+            <m:ctrlPr>
+              <w:rPr>
+                <w:rFonts w:ascii="Cambria Math" w:hAnsi="Cambria Math"/>
+                <w:i/>
+              </w:rPr>
+            </m:ctrlPr>
+          </m:sSubPr>
+          <m:e>
+            <m:r>
+              <w:rPr>
+                <w:rFonts w:ascii="Cambria Math" w:hAnsi="Cambria Math"/>
+              </w:rPr>
+              <m:t>t</m:t>
+            </m:r>
+          </m:e>
+          <m:sub>
+            <m:r>
+              <w:rPr>
+                <w:rFonts w:ascii="Cambria Math" w:hAnsi="Cambria Math"/>
+              </w:rPr>
+              <m:t>rep,g</m:t>
+            </m:r>
+          </m:sub>
+        </m:sSub>
+      </m:oMath>
+      <w:r>
+        <w:rPr>
+          <w:rFonts w:eastAsiaTheme="minorEastAsia"/>
+        </w:rPr>
+        <w:t xml:space="preserve"> is always used as a vector and that </w:t>
+      </w:r>
+      <m:oMath>
+        <m:r>
+          <w:rPr>
+            <w:rFonts w:ascii="Cambria Math" w:eastAsiaTheme="minorEastAsia" w:hAnsi="Cambria Math"/>
+          </w:rPr>
+          <m:t>f</m:t>
+        </m:r>
+        <m:d>
+          <m:dPr>
+            <m:ctrlPr>
+              <w:rPr>
+                <w:rFonts w:ascii="Cambria Math" w:eastAsiaTheme="minorEastAsia" w:hAnsi="Cambria Math"/>
+                <w:i/>
+              </w:rPr>
+            </m:ctrlPr>
+          </m:dPr>
+          <m:e>
+            <m:r>
+              <w:rPr>
+                <w:rFonts w:ascii="Cambria Math" w:eastAsiaTheme="minorEastAsia" w:hAnsi="Cambria Math"/>
+              </w:rPr>
+              <m:t>t</m:t>
+            </m:r>
+          </m:e>
+          <m:e>
+            <m:r>
+              <w:rPr>
+                <w:rFonts w:ascii="Cambria Math" w:eastAsiaTheme="minorEastAsia" w:hAnsi="Cambria Math"/>
+              </w:rPr>
+              <m:t>⋅</m:t>
+            </m:r>
+          </m:e>
+        </m:d>
+      </m:oMath>
+      <w:r>
+        <w:rPr>
+          <w:rFonts w:eastAsiaTheme="minorEastAsia"/>
+        </w:rPr>
+        <w:t xml:space="preserve"> is always a scalar GLFP density. We also changed the wording in the second paragraph cited to improve clarity.</w:t>
+      </w:r>
+      <w:bookmarkStart w:id="0" w:name="_GoBack"/>
+      <w:bookmarkEnd w:id="0"/>
+    </w:p>
+    <w:p>
+      <w:pPr>
+        <w:spacing w:after="5142" w:line="441" w:lineRule="auto"/>
+        <w:ind w:left="1035"/>
+        <w:rPr>
+          <w:rFonts w:eastAsiaTheme="minorEastAsia"/>
+        </w:rPr>
+      </w:pPr>
+    </w:p>
+    <w:p>
       <w:r>
         <w:br w:type="page"/>
       </w:r>
@@ -1348,8 +1591,6 @@
         <w:tab/>
         <w:t>Incorporate cover letter material into introduction. (Colin)</w:t>
       </w:r>
-      <w:bookmarkStart w:id="0" w:name="_GoBack"/>
-      <w:bookmarkEnd w:id="0"/>
     </w:p>
     <w:p>
       <w:r>
@@ -2368,6 +2609,16 @@
       <w:contextualSpacing/>
     </w:pPr>
   </w:style>
+  <w:style w:type="character" w:styleId="PlaceholderText">
+    <w:name w:val="Placeholder Text"/>
+    <w:basedOn w:val="DefaultParagraphFont"/>
+    <w:uiPriority w:val="99"/>
+    <w:semiHidden/>
+    <w:rsid w:val="00441866"/>
+    <w:rPr>
+      <w:color w:val="808080"/>
+    </w:rPr>
+  </w:style>
 </w:styles>
 </file>
 

</xml_diff>